<commit_message>
[Documents] upload progress bar
</commit_message>
<xml_diff>
--- a/src/resources/calcul.docx
+++ b/src/resources/calcul.docx
@@ -228,6 +228,27 @@
               </w:rPr>
             </w:pPr>
             <w:r>
+              <w:rPr>
+                <w:rFonts w:cs="Calibri" w:cstheme="minorHAnsi"/>
+                <w:sz w:val="20"/>
+                <w:szCs w:val="20"/>
+              </w:rPr>
+            </w:r>
+          </w:p>
+          <w:p>
+            <w:pPr>
+              <w:pStyle w:val="Normal"/>
+              <w:widowControl w:val="false"/>
+              <w:suppressAutoHyphens w:val="true"/>
+              <w:spacing w:lineRule="auto" w:line="240" w:before="0" w:after="0"/>
+              <w:jc w:val="left"/>
+              <w:rPr>
+                <w:rFonts w:cs="Calibri" w:cstheme="minorHAnsi"/>
+                <w:sz w:val="20"/>
+                <w:szCs w:val="20"/>
+              </w:rPr>
+            </w:pPr>
+            <w:r>
               <w:rPr/>
               <w:drawing>
                 <wp:inline distT="0" distB="0" distL="0" distR="0">
@@ -528,6 +549,27 @@
               <w:spacing w:lineRule="auto" w:line="240" w:before="0" w:after="0"/>
               <w:jc w:val="left"/>
               <w:rPr>
+                <w:rFonts w:cs="Calibri" w:cstheme="minorHAnsi"/>
+                <w:sz w:val="20"/>
+                <w:szCs w:val="20"/>
+              </w:rPr>
+            </w:pPr>
+            <w:r>
+              <w:rPr>
+                <w:rFonts w:cs="Calibri" w:cstheme="minorHAnsi"/>
+                <w:sz w:val="20"/>
+                <w:szCs w:val="20"/>
+              </w:rPr>
+            </w:r>
+          </w:p>
+          <w:p>
+            <w:pPr>
+              <w:pStyle w:val="Normal"/>
+              <w:widowControl w:val="false"/>
+              <w:suppressAutoHyphens w:val="true"/>
+              <w:spacing w:lineRule="auto" w:line="240" w:before="0" w:after="0"/>
+              <w:jc w:val="left"/>
+              <w:rPr>
                 <w:rFonts w:ascii="Open Sans" w:hAnsi="Open Sans" w:cs="Open Sans"/>
                 <w:b/>
                 <w:b/>
@@ -1614,6 +1656,27 @@
               <w:widowControl w:val="false"/>
               <w:suppressAutoHyphens w:val="true"/>
               <w:spacing w:lineRule="auto" w:line="240" w:before="0" w:after="0"/>
+              <w:jc w:val="left"/>
+              <w:rPr>
+                <w:rFonts w:ascii="Open Sans" w:hAnsi="Open Sans" w:cs="Open Sans"/>
+                <w:sz w:val="20"/>
+                <w:szCs w:val="20"/>
+              </w:rPr>
+            </w:pPr>
+            <w:r>
+              <w:rPr>
+                <w:rFonts w:cs="Open Sans" w:ascii="Open Sans" w:hAnsi="Open Sans"/>
+                <w:sz w:val="20"/>
+                <w:szCs w:val="20"/>
+              </w:rPr>
+            </w:r>
+          </w:p>
+          <w:p>
+            <w:pPr>
+              <w:pStyle w:val="Normal"/>
+              <w:widowControl w:val="false"/>
+              <w:suppressAutoHyphens w:val="true"/>
+              <w:spacing w:lineRule="auto" w:line="240" w:before="0" w:after="0"/>
               <w:jc w:val="right"/>
               <w:rPr>
                 <w:rFonts w:ascii="Open Sans" w:hAnsi="Open Sans" w:cs="Open Sans"/>
@@ -2397,6 +2460,90 @@
                 <w:lang w:val="fr-CH" w:eastAsia="en-US" w:bidi="ar-SA"/>
               </w:rPr>
               <w:t xml:space="preserve">Le bien immobilier vendu n’entre pas dans la succession et les héritiers n’ont en principe pas de droit à cet égard. Ainsi, il est important de les en informer au préalable. </w:t>
+            </w:r>
+          </w:p>
+          <w:p>
+            <w:pPr>
+              <w:pStyle w:val="Normal"/>
+              <w:widowControl w:val="false"/>
+              <w:suppressAutoHyphens w:val="true"/>
+              <w:spacing w:lineRule="auto" w:line="240" w:before="0" w:after="0"/>
+              <w:jc w:val="left"/>
+              <w:rPr>
+                <w:rFonts w:ascii="Open Sans" w:hAnsi="Open Sans" w:cs="Open Sans"/>
+                <w:sz w:val="20"/>
+                <w:szCs w:val="20"/>
+              </w:rPr>
+            </w:pPr>
+            <w:r>
+              <w:rPr>
+                <w:rFonts w:cs="Open Sans" w:ascii="Open Sans" w:hAnsi="Open Sans"/>
+                <w:sz w:val="20"/>
+                <w:szCs w:val="20"/>
+              </w:rPr>
+            </w:r>
+          </w:p>
+          <w:p>
+            <w:pPr>
+              <w:pStyle w:val="Normal"/>
+              <w:widowControl w:val="false"/>
+              <w:suppressAutoHyphens w:val="true"/>
+              <w:spacing w:lineRule="auto" w:line="240" w:before="0" w:after="0"/>
+              <w:jc w:val="left"/>
+              <w:rPr>
+                <w:rFonts w:ascii="Open Sans" w:hAnsi="Open Sans" w:cs="Open Sans"/>
+                <w:sz w:val="20"/>
+                <w:szCs w:val="20"/>
+              </w:rPr>
+            </w:pPr>
+            <w:r>
+              <w:rPr>
+                <w:rFonts w:cs="Open Sans" w:ascii="Open Sans" w:hAnsi="Open Sans"/>
+                <w:sz w:val="20"/>
+                <w:szCs w:val="20"/>
+              </w:rPr>
+            </w:r>
+          </w:p>
+          <w:p>
+            <w:pPr>
+              <w:pStyle w:val="Normal"/>
+              <w:widowControl w:val="false"/>
+              <w:suppressAutoHyphens w:val="true"/>
+              <w:spacing w:lineRule="auto" w:line="240" w:before="0" w:after="0"/>
+              <w:jc w:val="left"/>
+              <w:rPr>
+                <w:rFonts w:ascii="Open Sans" w:hAnsi="Open Sans" w:cs="Open Sans"/>
+                <w:sz w:val="20"/>
+                <w:szCs w:val="20"/>
+              </w:rPr>
+            </w:pPr>
+            <w:r>
+              <w:rPr>
+                <w:rFonts w:cs="Open Sans" w:ascii="Open Sans" w:hAnsi="Open Sans"/>
+                <w:sz w:val="20"/>
+                <w:szCs w:val="20"/>
+              </w:rPr>
+            </w:r>
+          </w:p>
+          <w:p>
+            <w:pPr>
+              <w:pStyle w:val="Normal"/>
+              <w:widowControl w:val="false"/>
+              <w:suppressAutoHyphens w:val="true"/>
+              <w:spacing w:lineRule="auto" w:line="240" w:before="0" w:after="0"/>
+              <w:jc w:val="left"/>
+              <w:rPr>
+                <w:rFonts w:ascii="Open Sans" w:hAnsi="Open Sans" w:cs="Open Sans"/>
+                <w:sz w:val="20"/>
+                <w:szCs w:val="20"/>
+              </w:rPr>
+            </w:pPr>
+            <w:r>
+              <w:rPr>
+                <w:rFonts w:cs="Open Sans" w:ascii="Open Sans" w:hAnsi="Open Sans"/>
+                <w:sz w:val="20"/>
+                <w:szCs w:val="20"/>
+              </w:rPr>
             </w:r>
           </w:p>
           <w:p>
@@ -4491,7 +4638,7 @@
         <w:docPartGallery w:val="Page Numbers (Bottom of Page)"/>
         <w:docPartUnique w:val="true"/>
       </w:docPartObj>
-      <w:id w:val="663288402"/>
+      <w:id w:val="419826436"/>
     </w:sdtPr>
     <w:sdtContent>
       <w:p>
@@ -4514,7 +4661,7 @@
         </w:r>
         <w:r>
           <w:rPr/>
-          <w:t>5</w:t>
+          <w:t>6</w:t>
         </w:r>
         <w:r>
           <w:rPr/>

</xml_diff>

<commit_message>
[Calculator] update calculation document
</commit_message>
<xml_diff>
--- a/src/resources/calcul.docx
+++ b/src/resources/calcul.docx
@@ -3187,7 +3187,7 @@
               <w:widowControl w:val="0"/>
               <w:spacing w:after="0" w:line="240" w:lineRule="auto"/>
               <w:rPr>
-                <w:rFonts w:ascii="Open Sans" w:hAnsi="Open Sans" w:cs="Open Sans"/>
+                <w:rFonts w:ascii="Open Sans" w:eastAsia="Calibri" w:hAnsi="Open Sans" w:cs="Open Sans"/>
                 <w:sz w:val="20"/>
                 <w:szCs w:val="20"/>
               </w:rPr>
@@ -3471,6 +3471,151 @@
             <w:pPr>
               <w:widowControl w:val="0"/>
               <w:spacing w:after="0" w:line="240" w:lineRule="auto"/>
+              <w:jc w:val="center"/>
+              <w:rPr>
+                <w:rFonts w:ascii="Open Sans" w:hAnsi="Open Sans" w:cs="Open Sans"/>
+                <w:sz w:val="20"/>
+                <w:szCs w:val="20"/>
+              </w:rPr>
+            </w:pPr>
+            <w:r>
+              <w:rPr>
+                <w:rFonts w:ascii="Open Sans" w:hAnsi="Open Sans" w:cs="Open Sans"/>
+                <w:sz w:val="20"/>
+                <w:szCs w:val="20"/>
+              </w:rPr>
+              <w:t>----------------------------------------</w:t>
+            </w:r>
+          </w:p>
+          <w:p>
+            <w:pPr>
+              <w:widowControl w:val="0"/>
+              <w:spacing w:after="0" w:line="240" w:lineRule="auto"/>
+              <w:rPr>
+                <w:rFonts w:ascii="Open Sans" w:hAnsi="Open Sans" w:cs="Open Sans"/>
+                <w:sz w:val="20"/>
+                <w:szCs w:val="20"/>
+              </w:rPr>
+            </w:pPr>
+          </w:p>
+          <w:p>
+            <w:pPr>
+              <w:widowControl w:val="0"/>
+              <w:spacing w:after="0" w:line="240" w:lineRule="auto"/>
+              <w:rPr>
+                <w:rFonts w:ascii="Open Sans" w:hAnsi="Open Sans" w:cs="Open Sans"/>
+              </w:rPr>
+            </w:pPr>
+            <w:r>
+              <w:rPr>
+                <w:rFonts w:ascii="Open Sans" w:hAnsi="Open Sans" w:cs="Open Sans"/>
+                <w:sz w:val="20"/>
+                <w:szCs w:val="20"/>
+              </w:rPr>
+              <w:t xml:space="preserve">Mise </w:t>
+            </w:r>
+            <w:r>
+              <w:rPr>
+                <w:rFonts w:ascii="Open Sans" w:hAnsi="Open Sans" w:cs="Open Sans"/>
+                <w:sz w:val="20"/>
+                <w:szCs w:val="20"/>
+              </w:rPr>
+              <w:t>en place d</w:t>
+            </w:r>
+            <w:r>
+              <w:rPr>
+                <w:rFonts w:ascii="Open Sans" w:hAnsi="Open Sans" w:cs="Open Sans"/>
+                <w:sz w:val="20"/>
+                <w:szCs w:val="20"/>
+              </w:rPr>
+              <w:t>’un</w:t>
+            </w:r>
+            <w:r>
+              <w:rPr>
+                <w:rFonts w:ascii="Open Sans" w:hAnsi="Open Sans" w:cs="Open Sans"/>
+                <w:sz w:val="20"/>
+                <w:szCs w:val="20"/>
+              </w:rPr>
+              <w:t xml:space="preserve"> testament </w:t>
+            </w:r>
+            <w:r>
+              <w:rPr>
+                <w:rFonts w:ascii="Open Sans" w:hAnsi="Open Sans" w:cs="Open Sans"/>
+                <w:sz w:val="20"/>
+                <w:szCs w:val="20"/>
+              </w:rPr>
+              <w:t>ou</w:t>
+            </w:r>
+            <w:r>
+              <w:rPr>
+                <w:rFonts w:ascii="Open Sans" w:hAnsi="Open Sans" w:cs="Open Sans"/>
+                <w:sz w:val="20"/>
+                <w:szCs w:val="20"/>
+              </w:rPr>
+              <w:t xml:space="preserve"> pacte successoral</w:t>
+            </w:r>
+            <w:r>
+              <w:rPr>
+                <w:rFonts w:ascii="Open Sans" w:hAnsi="Open Sans" w:cs="Open Sans"/>
+                <w:sz w:val="20"/>
+                <w:szCs w:val="20"/>
+              </w:rPr>
+              <w:t xml:space="preserve"> :   </w:t>
+            </w:r>
+            <w:r>
+              <w:rPr>
+                <w:rFonts w:ascii="Open Sans" w:hAnsi="Open Sans" w:cs="Open Sans"/>
+                <w:sz w:val="20"/>
+                <w:szCs w:val="20"/>
+              </w:rPr>
+              <w:t>OUI / NON</w:t>
+            </w:r>
+          </w:p>
+          <w:p>
+            <w:pPr>
+              <w:widowControl w:val="0"/>
+              <w:spacing w:after="0" w:line="240" w:lineRule="auto"/>
+              <w:rPr>
+                <w:rFonts w:ascii="Open Sans" w:hAnsi="Open Sans" w:cs="Open Sans"/>
+                <w:sz w:val="20"/>
+                <w:szCs w:val="20"/>
+              </w:rPr>
+            </w:pPr>
+            <w:r>
+              <w:rPr>
+                <w:rFonts w:ascii="Open Sans" w:hAnsi="Open Sans" w:cs="Open Sans"/>
+                <w:sz w:val="20"/>
+                <w:szCs w:val="20"/>
+              </w:rPr>
+              <w:t>Remarques :</w:t>
+            </w:r>
+          </w:p>
+          <w:p>
+            <w:pPr>
+              <w:widowControl w:val="0"/>
+              <w:spacing w:after="0" w:line="240" w:lineRule="auto"/>
+              <w:rPr>
+                <w:rFonts w:ascii="Open Sans" w:hAnsi="Open Sans" w:cs="Open Sans"/>
+                <w:sz w:val="20"/>
+                <w:szCs w:val="20"/>
+              </w:rPr>
+            </w:pPr>
+          </w:p>
+          <w:p>
+            <w:pPr>
+              <w:widowControl w:val="0"/>
+              <w:spacing w:after="0" w:line="240" w:lineRule="auto"/>
+              <w:rPr>
+                <w:rFonts w:ascii="Open Sans" w:hAnsi="Open Sans" w:cs="Open Sans"/>
+                <w:sz w:val="20"/>
+                <w:szCs w:val="20"/>
+              </w:rPr>
+            </w:pPr>
+          </w:p>
+          <w:p>
+            <w:pPr>
+              <w:widowControl w:val="0"/>
+              <w:spacing w:after="0" w:line="240" w:lineRule="auto"/>
               <w:rPr>
                 <w:rFonts w:ascii="Open Sans" w:hAnsi="Open Sans" w:cs="Open Sans"/>
                 <w:sz w:val="20"/>
@@ -3488,6 +3633,14 @@
                 <w:szCs w:val="20"/>
               </w:rPr>
             </w:pPr>
+            <w:r>
+              <w:rPr>
+                <w:rFonts w:eastAsia="Calibri" w:cstheme="minorHAnsi"/>
+                <w:sz w:val="20"/>
+                <w:szCs w:val="20"/>
+              </w:rPr>
+              <w:t>Fait à, le :</w:t>
+            </w:r>
           </w:p>
           <w:p>
             <w:pPr>
@@ -3499,20 +3652,47 @@
                 <w:szCs w:val="20"/>
               </w:rPr>
             </w:pPr>
+          </w:p>
+          <w:p>
+            <w:pPr>
+              <w:widowControl w:val="0"/>
+              <w:spacing w:after="0" w:line="240" w:lineRule="auto"/>
+              <w:jc w:val="center"/>
+              <w:rPr>
+                <w:rFonts w:cstheme="minorHAnsi"/>
+                <w:sz w:val="20"/>
+                <w:szCs w:val="20"/>
+              </w:rPr>
+            </w:pPr>
             <w:r>
               <w:rPr>
                 <w:rFonts w:eastAsia="Calibri" w:cstheme="minorHAnsi"/>
                 <w:sz w:val="20"/>
                 <w:szCs w:val="20"/>
               </w:rPr>
-              <w:t>Fait à, le :</w:t>
-            </w:r>
-          </w:p>
-          <w:p>
-            <w:pPr>
-              <w:widowControl w:val="0"/>
-              <w:spacing w:after="0" w:line="240" w:lineRule="auto"/>
-              <w:jc w:val="center"/>
+              <w:t xml:space="preserve">Signature du/des </w:t>
+            </w:r>
+            <w:r>
+              <w:rPr>
+                <w:rFonts w:eastAsia="Calibri" w:cstheme="minorHAnsi"/>
+                <w:sz w:val="20"/>
+                <w:szCs w:val="20"/>
+              </w:rPr>
+              <w:t>client</w:t>
+            </w:r>
+            <w:r>
+              <w:rPr>
+                <w:rFonts w:eastAsia="Calibri" w:cstheme="minorHAnsi"/>
+                <w:sz w:val="20"/>
+                <w:szCs w:val="20"/>
+              </w:rPr>
+              <w:t>(s) :</w:t>
+            </w:r>
+          </w:p>
+          <w:p>
+            <w:pPr>
+              <w:widowControl w:val="0"/>
+              <w:spacing w:after="0" w:line="240" w:lineRule="auto"/>
               <w:rPr>
                 <w:rFonts w:cstheme="minorHAnsi"/>
                 <w:sz w:val="20"/>
@@ -3524,7 +3704,6 @@
             <w:pPr>
               <w:widowControl w:val="0"/>
               <w:spacing w:after="0" w:line="240" w:lineRule="auto"/>
-              <w:jc w:val="center"/>
               <w:rPr>
                 <w:rFonts w:cstheme="minorHAnsi"/>
                 <w:sz w:val="20"/>
@@ -3536,145 +3715,69 @@
             <w:pPr>
               <w:widowControl w:val="0"/>
               <w:spacing w:after="0" w:line="240" w:lineRule="auto"/>
-              <w:jc w:val="center"/>
               <w:rPr>
                 <w:rFonts w:cstheme="minorHAnsi"/>
                 <w:sz w:val="20"/>
                 <w:szCs w:val="20"/>
               </w:rPr>
             </w:pPr>
+          </w:p>
+          <w:p>
+            <w:pPr>
+              <w:widowControl w:val="0"/>
+              <w:spacing w:after="0" w:line="240" w:lineRule="auto"/>
+              <w:rPr>
+                <w:rFonts w:cstheme="minorHAnsi"/>
+                <w:sz w:val="20"/>
+                <w:szCs w:val="20"/>
+              </w:rPr>
+            </w:pPr>
+          </w:p>
+          <w:p>
+            <w:pPr>
+              <w:widowControl w:val="0"/>
+              <w:spacing w:after="0" w:line="240" w:lineRule="auto"/>
+              <w:rPr>
+                <w:rFonts w:cstheme="minorHAnsi"/>
+                <w:sz w:val="20"/>
+                <w:szCs w:val="20"/>
+              </w:rPr>
+            </w:pPr>
+          </w:p>
+          <w:p>
+            <w:pPr>
+              <w:widowControl w:val="0"/>
+              <w:spacing w:after="0" w:line="240" w:lineRule="auto"/>
+              <w:rPr>
+                <w:rFonts w:cstheme="minorHAnsi"/>
+                <w:sz w:val="20"/>
+                <w:szCs w:val="20"/>
+              </w:rPr>
+            </w:pPr>
+          </w:p>
+          <w:p>
+            <w:pPr>
+              <w:widowControl w:val="0"/>
+              <w:spacing w:after="0" w:line="240" w:lineRule="auto"/>
+              <w:rPr>
+                <w:rFonts w:cstheme="minorHAnsi"/>
+                <w:sz w:val="20"/>
+                <w:szCs w:val="20"/>
+              </w:rPr>
+            </w:pPr>
+          </w:p>
+          <w:p>
+            <w:pPr>
+              <w:widowControl w:val="0"/>
+              <w:spacing w:after="0" w:line="240" w:lineRule="auto"/>
+              <w:rPr>
+                <w:rFonts w:cstheme="minorHAnsi"/>
+              </w:rPr>
+            </w:pPr>
             <w:r>
               <w:rPr>
                 <w:rFonts w:eastAsia="Calibri" w:cstheme="minorHAnsi"/>
-                <w:sz w:val="20"/>
-                <w:szCs w:val="20"/>
-              </w:rPr>
-              <w:t>Signature du/des crédirentier(s) :</w:t>
-            </w:r>
-          </w:p>
-          <w:p>
-            <w:pPr>
-              <w:widowControl w:val="0"/>
-              <w:spacing w:after="0" w:line="240" w:lineRule="auto"/>
-              <w:rPr>
-                <w:rFonts w:cstheme="minorHAnsi"/>
-                <w:sz w:val="20"/>
-                <w:szCs w:val="20"/>
-              </w:rPr>
-            </w:pPr>
-          </w:p>
-          <w:p>
-            <w:pPr>
-              <w:widowControl w:val="0"/>
-              <w:spacing w:after="0" w:line="240" w:lineRule="auto"/>
-              <w:rPr>
-                <w:rFonts w:cstheme="minorHAnsi"/>
-                <w:sz w:val="20"/>
-                <w:szCs w:val="20"/>
-              </w:rPr>
-            </w:pPr>
-          </w:p>
-          <w:p>
-            <w:pPr>
-              <w:widowControl w:val="0"/>
-              <w:spacing w:after="0" w:line="240" w:lineRule="auto"/>
-              <w:rPr>
-                <w:rFonts w:cstheme="minorHAnsi"/>
-                <w:sz w:val="20"/>
-                <w:szCs w:val="20"/>
-              </w:rPr>
-            </w:pPr>
-          </w:p>
-          <w:p>
-            <w:pPr>
-              <w:widowControl w:val="0"/>
-              <w:spacing w:after="0" w:line="240" w:lineRule="auto"/>
-              <w:rPr>
-                <w:rFonts w:cstheme="minorHAnsi"/>
-                <w:sz w:val="20"/>
-                <w:szCs w:val="20"/>
-              </w:rPr>
-            </w:pPr>
-          </w:p>
-          <w:p>
-            <w:pPr>
-              <w:widowControl w:val="0"/>
-              <w:spacing w:after="0" w:line="240" w:lineRule="auto"/>
-              <w:rPr>
-                <w:rFonts w:cstheme="minorHAnsi"/>
-                <w:sz w:val="20"/>
-                <w:szCs w:val="20"/>
-              </w:rPr>
-            </w:pPr>
-          </w:p>
-          <w:p>
-            <w:pPr>
-              <w:widowControl w:val="0"/>
-              <w:spacing w:after="0" w:line="240" w:lineRule="auto"/>
-              <w:rPr>
-                <w:rFonts w:cstheme="minorHAnsi"/>
-                <w:sz w:val="20"/>
-                <w:szCs w:val="20"/>
-              </w:rPr>
-            </w:pPr>
-          </w:p>
-          <w:p>
-            <w:pPr>
-              <w:widowControl w:val="0"/>
-              <w:spacing w:after="0" w:line="240" w:lineRule="auto"/>
-              <w:rPr>
-                <w:rFonts w:cstheme="minorHAnsi"/>
-                <w:sz w:val="20"/>
-                <w:szCs w:val="20"/>
-              </w:rPr>
-            </w:pPr>
-          </w:p>
-          <w:p>
-            <w:pPr>
-              <w:widowControl w:val="0"/>
-              <w:spacing w:after="0" w:line="240" w:lineRule="auto"/>
-              <w:rPr>
-                <w:rFonts w:cstheme="minorHAnsi"/>
-                <w:sz w:val="20"/>
-                <w:szCs w:val="20"/>
-              </w:rPr>
-            </w:pPr>
-          </w:p>
-          <w:p>
-            <w:pPr>
-              <w:widowControl w:val="0"/>
-              <w:spacing w:after="0" w:line="240" w:lineRule="auto"/>
-              <w:rPr>
-                <w:rFonts w:cstheme="minorHAnsi"/>
-                <w:sz w:val="20"/>
-                <w:szCs w:val="20"/>
-              </w:rPr>
-            </w:pPr>
-          </w:p>
-          <w:p>
-            <w:pPr>
-              <w:widowControl w:val="0"/>
-              <w:spacing w:after="0" w:line="240" w:lineRule="auto"/>
-              <w:rPr>
-                <w:rFonts w:cstheme="minorHAnsi"/>
-                <w:sz w:val="20"/>
-                <w:szCs w:val="20"/>
-              </w:rPr>
-            </w:pPr>
-          </w:p>
-          <w:p>
-            <w:pPr>
-              <w:widowControl w:val="0"/>
-              <w:spacing w:after="0" w:line="240" w:lineRule="auto"/>
-              <w:rPr>
-                <w:rFonts w:cstheme="minorHAnsi"/>
-              </w:rPr>
-            </w:pPr>
-            <w:r>
-              <w:rPr>
-                <w:rFonts w:eastAsia="Calibri" w:cstheme="minorHAnsi"/>
-              </w:rPr>
-              <w:lastRenderedPageBreak/>
+              </w:rPr>
               <w:t>VIAGE SA</w:t>
             </w:r>
           </w:p>
@@ -3812,17 +3915,6 @@
               </w:rPr>
             </w:pPr>
           </w:p>
-          <w:p>
-            <w:pPr>
-              <w:widowControl w:val="0"/>
-              <w:spacing w:before="120" w:after="120" w:line="240" w:lineRule="auto"/>
-              <w:rPr>
-                <w:rFonts w:cstheme="minorHAnsi"/>
-                <w:sz w:val="20"/>
-                <w:szCs w:val="20"/>
-              </w:rPr>
-            </w:pPr>
-          </w:p>
         </w:tc>
         <w:tc>
           <w:tcPr>
@@ -3860,17 +3952,12 @@
             <w:pPr>
               <w:widowControl w:val="0"/>
               <w:spacing w:before="120" w:after="120" w:line="240" w:lineRule="auto"/>
-              <w:jc w:val="right"/>
               <w:rPr>
                 <w:rFonts w:cstheme="minorHAnsi"/>
-              </w:rPr>
-            </w:pPr>
-            <w:r>
-              <w:rPr>
-                <w:rFonts w:eastAsia="Calibri" w:cstheme="minorHAnsi"/>
-              </w:rPr>
-              <w:t>11.10.2022</w:t>
-            </w:r>
+                <w:sz w:val="20"/>
+                <w:szCs w:val="20"/>
+              </w:rPr>
+            </w:pPr>
           </w:p>
         </w:tc>
         <w:tc>
@@ -3886,9 +3973,9 @@
           <w:p>
             <w:pPr>
               <w:widowControl w:val="0"/>
-              <w:spacing w:before="120" w:after="120" w:line="240" w:lineRule="auto"/>
-              <w:rPr>
-                <w:rFonts w:cstheme="minorHAnsi"/>
+              <w:spacing w:after="0" w:line="240" w:lineRule="auto"/>
+              <w:rPr>
+                <w:rFonts w:ascii="Calibri" w:eastAsia="Calibri" w:hAnsi="Calibri"/>
               </w:rPr>
             </w:pPr>
           </w:p>
@@ -3909,19 +3996,16 @@
             <w:pPr>
               <w:widowControl w:val="0"/>
               <w:spacing w:before="120" w:after="120" w:line="240" w:lineRule="auto"/>
+              <w:jc w:val="right"/>
               <w:rPr>
                 <w:rFonts w:cstheme="minorHAnsi"/>
-                <w:b/>
-                <w:bCs/>
               </w:rPr>
             </w:pPr>
             <w:r>
               <w:rPr>
                 <w:rFonts w:eastAsia="Calibri" w:cstheme="minorHAnsi"/>
-                <w:b/>
-                <w:bCs/>
-              </w:rPr>
-              <w:t xml:space="preserve">Objet : Calcul du droit d’habitation </w:t>
+              </w:rPr>
+              <w:t>11.10.2022</w:t>
             </w:r>
           </w:p>
         </w:tc>
@@ -3938,6 +4022,63 @@
           <w:p>
             <w:pPr>
               <w:widowControl w:val="0"/>
+              <w:spacing w:before="120" w:after="120" w:line="240" w:lineRule="auto"/>
+              <w:rPr>
+                <w:rFonts w:cstheme="minorHAnsi"/>
+              </w:rPr>
+            </w:pPr>
+          </w:p>
+        </w:tc>
+      </w:tr>
+      <w:tr>
+        <w:tc>
+          <w:tcPr>
+            <w:tcW w:w="9198" w:type="dxa"/>
+            <w:tcBorders>
+              <w:top w:val="nil"/>
+              <w:left w:val="nil"/>
+              <w:bottom w:val="nil"/>
+              <w:right w:val="nil"/>
+            </w:tcBorders>
+          </w:tcPr>
+          <w:p>
+            <w:pPr>
+              <w:widowControl w:val="0"/>
+              <w:spacing w:before="120" w:after="120" w:line="240" w:lineRule="auto"/>
+              <w:jc w:val="center"/>
+              <w:rPr>
+                <w:rFonts w:cstheme="minorHAnsi"/>
+                <w:b/>
+                <w:bCs/>
+                <w:sz w:val="28"/>
+                <w:szCs w:val="28"/>
+              </w:rPr>
+            </w:pPr>
+            <w:r>
+              <w:rPr>
+                <w:rFonts w:eastAsia="Calibri" w:cstheme="minorHAnsi"/>
+                <w:b/>
+                <w:bCs/>
+                <w:sz w:val="28"/>
+                <w:szCs w:val="28"/>
+              </w:rPr>
+              <w:t>Calcul du droit d’habitation</w:t>
+            </w:r>
+          </w:p>
+        </w:tc>
+        <w:tc>
+          <w:tcPr>
+            <w:tcW w:w="263" w:type="dxa"/>
+            <w:tcBorders>
+              <w:top w:val="nil"/>
+              <w:left w:val="nil"/>
+              <w:bottom w:val="nil"/>
+              <w:right w:val="nil"/>
+            </w:tcBorders>
+          </w:tcPr>
+          <w:p>
+            <w:pPr>
+              <w:widowControl w:val="0"/>
               <w:spacing w:after="0" w:line="240" w:lineRule="auto"/>
               <w:rPr>
                 <w:rFonts w:ascii="Calibri" w:eastAsia="Calibri" w:hAnsi="Calibri"/>
@@ -3954,6 +4095,12 @@
           <w:rFonts w:cstheme="minorHAnsi"/>
         </w:rPr>
       </w:pPr>
+      <w:r>
+        <w:rPr>
+          <w:rFonts w:cstheme="minorHAnsi"/>
+        </w:rPr>
+        <w:t>Madame, Monsieur,</w:t>
+      </w:r>
     </w:p>
     <w:p>
       <w:pPr>
@@ -3966,30 +4113,8 @@
         <w:rPr>
           <w:rFonts w:cstheme="minorHAnsi"/>
         </w:rPr>
-        <w:t>Madame, Monsieur,</w:t>
-      </w:r>
-    </w:p>
-    <w:p>
-      <w:pPr>
-        <w:jc w:val="both"/>
-        <w:rPr>
-          <w:rFonts w:cstheme="minorHAnsi"/>
-        </w:rPr>
-      </w:pPr>
-      <w:r>
-        <w:rPr>
-          <w:rFonts w:cstheme="minorHAnsi"/>
-        </w:rPr>
         <w:t xml:space="preserve">Veuillez trouver ci-dessous le calcul du droit d’habitation pour votre bien immobilier. </w:t>
       </w:r>
-    </w:p>
-    <w:p>
-      <w:pPr>
-        <w:jc w:val="both"/>
-        <w:rPr>
-          <w:rFonts w:cstheme="minorHAnsi"/>
-        </w:rPr>
-      </w:pPr>
     </w:p>
     <w:p>
       <w:pPr>
@@ -4062,7 +4187,19 @@
         <w:rPr>
           <w:rFonts w:cstheme="minorHAnsi"/>
         </w:rPr>
-        <w:t xml:space="preserve"> ………………………………………………………… </w:t>
+        <w:t xml:space="preserve"> ……………………………………………………</w:t>
+      </w:r>
+      <w:r>
+        <w:rPr>
+          <w:rFonts w:cstheme="minorHAnsi"/>
+        </w:rPr>
+        <w:t>…</w:t>
+      </w:r>
+      <w:r>
+        <w:rPr>
+          <w:rFonts w:cstheme="minorHAnsi"/>
+        </w:rPr>
+        <w:tab/>
       </w:r>
       <w:r>
         <w:rPr>
@@ -4097,7 +4234,31 @@
         <w:rPr>
           <w:rFonts w:cstheme="minorHAnsi"/>
         </w:rPr>
-        <w:t xml:space="preserve"> ………………………………………………………… 18/01/1937</w:t>
+        <w:t xml:space="preserve"> ………………………………………………</w:t>
+      </w:r>
+      <w:r>
+        <w:rPr>
+          <w:rFonts w:cstheme="minorHAnsi"/>
+        </w:rPr>
+        <w:t>……</w:t>
+      </w:r>
+      <w:r>
+        <w:rPr>
+          <w:rFonts w:cstheme="minorHAnsi"/>
+        </w:rPr>
+        <w:t>…</w:t>
+      </w:r>
+      <w:r>
+        <w:rPr>
+          <w:rFonts w:cstheme="minorHAnsi"/>
+        </w:rPr>
+        <w:tab/>
+      </w:r>
+      <w:r>
+        <w:rPr>
+          <w:rFonts w:cstheme="minorHAnsi"/>
+        </w:rPr>
+        <w:t>18/01/1937</w:t>
       </w:r>
     </w:p>
     <w:p>
@@ -4154,7 +4315,39 @@
         <w:rPr>
           <w:rFonts w:cstheme="minorHAnsi"/>
         </w:rPr>
-        <w:t>Frais de courtage 3% (HT)</w:t>
+        <w:t>Source</w:t>
+      </w:r>
+      <w:r>
+        <w:rPr>
+          <w:rFonts w:cstheme="minorHAnsi"/>
+        </w:rPr>
+        <w:t xml:space="preserve"> de l’estimation</w:t>
+      </w:r>
+      <w:r>
+        <w:rPr>
+          <w:rFonts w:cstheme="minorHAnsi"/>
+        </w:rPr>
+        <w:t xml:space="preserve"> : …………………………</w:t>
+      </w:r>
+      <w:r>
+        <w:rPr>
+          <w:rFonts w:cstheme="minorHAnsi"/>
+        </w:rPr>
+        <w:t>……………………………………</w:t>
+      </w:r>
+      <w:proofErr w:type="gramStart"/>
+      <w:r>
+        <w:rPr>
+          <w:rFonts w:cstheme="minorHAnsi"/>
+        </w:rPr>
+        <w:t>…….</w:t>
+      </w:r>
+      <w:proofErr w:type="gramEnd"/>
+      <w:r>
+        <w:rPr>
+          <w:rFonts w:cstheme="minorHAnsi"/>
+        </w:rPr>
+        <w:t>.</w:t>
       </w:r>
     </w:p>
     <w:p>
@@ -4169,7 +4362,63 @@
         <w:rPr>
           <w:rFonts w:cstheme="minorHAnsi"/>
         </w:rPr>
-        <w:t>Frais de mutation à la charge de l’acheteur</w:t>
+        <w:t xml:space="preserve">Valeur estimée du bien : </w:t>
+      </w:r>
+      <w:r>
+        <w:rPr>
+          <w:rFonts w:cstheme="minorHAnsi"/>
+        </w:rPr>
+        <w:tab/>
+      </w:r>
+      <w:r>
+        <w:rPr>
+          <w:rFonts w:cstheme="minorHAnsi"/>
+        </w:rPr>
+        <w:tab/>
+      </w:r>
+      <w:r>
+        <w:rPr>
+          <w:rFonts w:cstheme="minorHAnsi"/>
+        </w:rPr>
+        <w:tab/>
+      </w:r>
+      <w:r>
+        <w:rPr>
+          <w:rFonts w:cstheme="minorHAnsi"/>
+        </w:rPr>
+        <w:tab/>
+      </w:r>
+      <w:r>
+        <w:rPr>
+          <w:rFonts w:cstheme="minorHAnsi"/>
+        </w:rPr>
+        <w:t xml:space="preserve">CHF </w:t>
+      </w:r>
+      <w:proofErr w:type="gramStart"/>
+      <w:r>
+        <w:rPr>
+          <w:rFonts w:cstheme="minorHAnsi"/>
+        </w:rPr>
+        <w:t>1,</w:t>
+      </w:r>
+      <w:r>
+        <w:rPr>
+          <w:rFonts w:cstheme="minorHAnsi"/>
+        </w:rPr>
+        <w:t>92</w:t>
+      </w:r>
+      <w:r>
+        <w:rPr>
+          <w:rFonts w:cstheme="minorHAnsi"/>
+        </w:rPr>
+        <w:t>0,000.-</w:t>
+      </w:r>
+      <w:proofErr w:type="gramEnd"/>
+      <w:r>
+        <w:rPr>
+          <w:rFonts w:cstheme="minorHAnsi"/>
+        </w:rPr>
+        <w:t xml:space="preserve">  </w:t>
       </w:r>
     </w:p>
     <w:p>
@@ -4184,48 +4433,43 @@
         <w:rPr>
           <w:rFonts w:cstheme="minorHAnsi"/>
         </w:rPr>
-        <w:t xml:space="preserve">Valeur estimée du bien : CHF </w:t>
-      </w:r>
-      <w:proofErr w:type="gramStart"/>
-      <w:r>
-        <w:rPr>
-          <w:rFonts w:cstheme="minorHAnsi"/>
-        </w:rPr>
-        <w:t>1,</w:t>
-      </w:r>
-      <w:r>
-        <w:rPr>
-          <w:rFonts w:cstheme="minorHAnsi"/>
-        </w:rPr>
-        <w:t>92</w:t>
-      </w:r>
-      <w:r>
-        <w:rPr>
-          <w:rFonts w:cstheme="minorHAnsi"/>
-        </w:rPr>
-        <w:t>0,000.-</w:t>
-      </w:r>
-      <w:proofErr w:type="gramEnd"/>
-      <w:r>
-        <w:rPr>
-          <w:rFonts w:cstheme="minorHAnsi"/>
-        </w:rPr>
-        <w:t xml:space="preserve">   Source : ……………………………</w:t>
-      </w:r>
-    </w:p>
-    <w:p>
-      <w:pPr>
-        <w:ind w:firstLine="708"/>
-        <w:jc w:val="both"/>
-        <w:rPr>
-          <w:rFonts w:cstheme="minorHAnsi"/>
-        </w:rPr>
-      </w:pPr>
-      <w:r>
-        <w:rPr>
-          <w:rFonts w:cstheme="minorHAnsi"/>
-        </w:rPr>
-        <w:t xml:space="preserve">Droit d’habitation : CHF </w:t>
+        <w:t xml:space="preserve">Droit d’habitation : </w:t>
+      </w:r>
+      <w:r>
+        <w:rPr>
+          <w:rFonts w:cstheme="minorHAnsi"/>
+        </w:rPr>
+        <w:tab/>
+      </w:r>
+      <w:r>
+        <w:rPr>
+          <w:rFonts w:cstheme="minorHAnsi"/>
+        </w:rPr>
+        <w:tab/>
+      </w:r>
+      <w:r>
+        <w:rPr>
+          <w:rFonts w:cstheme="minorHAnsi"/>
+        </w:rPr>
+        <w:tab/>
+      </w:r>
+      <w:r>
+        <w:rPr>
+          <w:rFonts w:cstheme="minorHAnsi"/>
+        </w:rPr>
+        <w:tab/>
+      </w:r>
+      <w:r>
+        <w:rPr>
+          <w:rFonts w:cstheme="minorHAnsi"/>
+        </w:rPr>
+        <w:tab/>
+      </w:r>
+      <w:r>
+        <w:rPr>
+          <w:rFonts w:cstheme="minorHAnsi"/>
+        </w:rPr>
+        <w:t xml:space="preserve">CHF </w:t>
       </w:r>
       <w:proofErr w:type="gramStart"/>
       <w:r>
@@ -4254,7 +4498,49 @@
         <w:rPr>
           <w:rFonts w:cstheme="minorHAnsi"/>
         </w:rPr>
-        <w:t xml:space="preserve">Bouquet : CHF </w:t>
+        <w:t xml:space="preserve">Bouquet : </w:t>
+      </w:r>
+      <w:r>
+        <w:rPr>
+          <w:rFonts w:cstheme="minorHAnsi"/>
+        </w:rPr>
+        <w:tab/>
+      </w:r>
+      <w:r>
+        <w:rPr>
+          <w:rFonts w:cstheme="minorHAnsi"/>
+        </w:rPr>
+        <w:tab/>
+      </w:r>
+      <w:r>
+        <w:rPr>
+          <w:rFonts w:cstheme="minorHAnsi"/>
+        </w:rPr>
+        <w:tab/>
+      </w:r>
+      <w:r>
+        <w:rPr>
+          <w:rFonts w:cstheme="minorHAnsi"/>
+        </w:rPr>
+        <w:tab/>
+      </w:r>
+      <w:r>
+        <w:rPr>
+          <w:rFonts w:cstheme="minorHAnsi"/>
+        </w:rPr>
+        <w:tab/>
+      </w:r>
+      <w:r>
+        <w:rPr>
+          <w:rFonts w:cstheme="minorHAnsi"/>
+        </w:rPr>
+        <w:tab/>
+      </w:r>
+      <w:r>
+        <w:rPr>
+          <w:rFonts w:cstheme="minorHAnsi"/>
+        </w:rPr>
+        <w:t xml:space="preserve">CHF </w:t>
       </w:r>
       <w:proofErr w:type="gramStart"/>
       <w:r>
@@ -4273,6 +4559,64 @@
     </w:p>
     <w:p>
       <w:pPr>
+        <w:ind w:firstLine="708"/>
+        <w:jc w:val="both"/>
+        <w:rPr>
+          <w:rFonts w:cstheme="minorHAnsi"/>
+        </w:rPr>
+      </w:pPr>
+      <w:r>
+        <w:rPr>
+          <w:rFonts w:cstheme="minorHAnsi"/>
+        </w:rPr>
+        <w:t>Frais de courtage 3% (HT)</w:t>
+      </w:r>
+    </w:p>
+    <w:p>
+      <w:pPr>
+        <w:ind w:firstLine="708"/>
+        <w:jc w:val="both"/>
+        <w:rPr>
+          <w:rFonts w:cstheme="minorHAnsi"/>
+        </w:rPr>
+      </w:pPr>
+      <w:r>
+        <w:rPr>
+          <w:rFonts w:cstheme="minorHAnsi"/>
+        </w:rPr>
+        <w:t xml:space="preserve">Une rente minimale sera mise en place selon les normes de la FINMA.  </w:t>
+      </w:r>
+    </w:p>
+    <w:p>
+      <w:pPr>
+        <w:ind w:firstLine="708"/>
+        <w:jc w:val="both"/>
+        <w:rPr>
+          <w:rFonts w:cstheme="minorHAnsi"/>
+        </w:rPr>
+      </w:pPr>
+      <w:r>
+        <w:rPr>
+          <w:rFonts w:cstheme="minorHAnsi"/>
+        </w:rPr>
+        <w:t>Frais de mutation à la charge de l’acheteu</w:t>
+      </w:r>
+      <w:r>
+        <w:rPr>
+          <w:rFonts w:cstheme="minorHAnsi"/>
+        </w:rPr>
+        <w:t>r</w:t>
+      </w:r>
+      <w:r>
+        <w:rPr>
+          <w:rFonts w:cstheme="minorHAnsi"/>
+        </w:rPr>
+        <w:t>.</w:t>
+      </w:r>
+    </w:p>
+    <w:p>
+      <w:pPr>
+        <w:ind w:firstLine="708"/>
         <w:jc w:val="both"/>
         <w:rPr>
           <w:rFonts w:cstheme="minorHAnsi"/>
@@ -4391,15 +4735,20 @@
         <w:rPr>
           <w:rFonts w:cstheme="minorHAnsi"/>
         </w:rPr>
-        <w:t>Signature du/des crédirentier(s) :</w:t>
-      </w:r>
-    </w:p>
-    <w:p>
-      <w:pPr>
-        <w:rPr>
-          <w:rFonts w:cstheme="minorHAnsi"/>
-        </w:rPr>
-      </w:pPr>
+        <w:t>Signature du/des c</w:t>
+      </w:r>
+      <w:r>
+        <w:rPr>
+          <w:rFonts w:cstheme="minorHAnsi"/>
+        </w:rPr>
+        <w:t>lient</w:t>
+      </w:r>
+      <w:r>
+        <w:rPr>
+          <w:rFonts w:cstheme="minorHAnsi"/>
+        </w:rPr>
+        <w:t>(s) :</w:t>
+      </w:r>
     </w:p>
     <w:p>
       <w:pPr>

</xml_diff>